<commit_message>
Update task 10 - Grade Remaarks.docx
</commit_message>
<xml_diff>
--- a/day-2/task 10/task 10 - Grade Remaarks.docx
+++ b/day-2/task 10/task 10 - Grade Remaarks.docx
@@ -56,7 +56,27 @@
           <w:szCs w:val="24"/>
           <w:lang w:val="en-US"/>
         </w:rPr>
+        <w:t>0</w:t>
+      </w:r>
+      <w:r>
+        <w:rPr>
+          <w:b/>
+          <w:bCs/>
+          <w:sz w:val="28"/>
+          <w:szCs w:val="24"/>
+          <w:lang w:val="en-US"/>
+        </w:rPr>
         <w:t xml:space="preserve"> –</w:t>
+      </w:r>
+      <w:r>
+        <w:rPr>
+          <w:b/>
+          <w:bCs/>
+          <w:sz w:val="28"/>
+          <w:szCs w:val="24"/>
+          <w:lang w:val="en-US"/>
+        </w:rPr>
+        <w:t xml:space="preserve"> Grade Remarks</w:t>
       </w:r>
     </w:p>
     <w:p>
@@ -117,6 +137,345 @@
     </w:p>
     <w:p>
       <w:pPr>
+        <w:numPr>
+          <w:ilvl w:val="0"/>
+          <w:numId w:val="2"/>
+        </w:numPr>
+        <w:spacing w:before="100" w:beforeAutospacing="1" w:after="100" w:afterAutospacing="1" w:line="240" w:lineRule="auto"/>
+        <w:rPr>
+          <w:rFonts w:ascii="Times New Roman" w:eastAsia="Times New Roman" w:hAnsi="Times New Roman" w:cs="Times New Roman"/>
+          <w:kern w:val="0"/>
+          <w:szCs w:val="24"/>
+          <w:lang w:eastAsia="en-IN"/>
+          <w14:ligatures w14:val="none"/>
+        </w:rPr>
+      </w:pPr>
+      <w:r>
+        <w:rPr>
+          <w:rFonts w:ascii="Times New Roman" w:eastAsia="Times New Roman" w:hAnsi="Times New Roman" w:cs="Times New Roman"/>
+          <w:kern w:val="0"/>
+          <w:szCs w:val="24"/>
+          <w:lang w:eastAsia="en-IN"/>
+          <w14:ligatures w14:val="none"/>
+        </w:rPr>
+        <w:t xml:space="preserve">Get the score from the user using </w:t>
+      </w:r>
+      <w:r>
+        <w:rPr>
+          <w:rFonts w:ascii="Courier New" w:eastAsia="Times New Roman" w:hAnsi="Courier New" w:cs="Courier New"/>
+          <w:kern w:val="0"/>
+          <w:sz w:val="20"/>
+          <w:szCs w:val="20"/>
+          <w:lang w:eastAsia="en-IN"/>
+          <w14:ligatures w14:val="none"/>
+        </w:rPr>
+        <w:t>prompt()</w:t>
+      </w:r>
+      <w:r>
+        <w:rPr>
+          <w:rFonts w:ascii="Times New Roman" w:eastAsia="Times New Roman" w:hAnsi="Times New Roman" w:cs="Times New Roman"/>
+          <w:kern w:val="0"/>
+          <w:szCs w:val="24"/>
+          <w:lang w:eastAsia="en-IN"/>
+          <w14:ligatures w14:val="none"/>
+        </w:rPr>
+        <w:t>.</w:t>
+      </w:r>
+    </w:p>
+    <w:p>
+      <w:pPr>
+        <w:numPr>
+          <w:ilvl w:val="0"/>
+          <w:numId w:val="2"/>
+        </w:numPr>
+        <w:spacing w:before="100" w:beforeAutospacing="1" w:after="100" w:afterAutospacing="1" w:line="240" w:lineRule="auto"/>
+        <w:rPr>
+          <w:rFonts w:ascii="Times New Roman" w:eastAsia="Times New Roman" w:hAnsi="Times New Roman" w:cs="Times New Roman"/>
+          <w:kern w:val="0"/>
+          <w:szCs w:val="24"/>
+          <w:lang w:eastAsia="en-IN"/>
+          <w14:ligatures w14:val="none"/>
+        </w:rPr>
+      </w:pPr>
+      <w:r>
+        <w:rPr>
+          <w:rFonts w:ascii="Times New Roman" w:eastAsia="Times New Roman" w:hAnsi="Times New Roman" w:cs="Times New Roman"/>
+          <w:kern w:val="0"/>
+          <w:szCs w:val="24"/>
+          <w:lang w:eastAsia="en-IN"/>
+          <w14:ligatures w14:val="none"/>
+        </w:rPr>
+        <w:t xml:space="preserve">Convert the score to a number using </w:t>
+      </w:r>
+      <w:r>
+        <w:rPr>
+          <w:rFonts w:ascii="Courier New" w:eastAsia="Times New Roman" w:hAnsi="Courier New" w:cs="Courier New"/>
+          <w:kern w:val="0"/>
+          <w:sz w:val="20"/>
+          <w:szCs w:val="20"/>
+          <w:lang w:eastAsia="en-IN"/>
+          <w14:ligatures w14:val="none"/>
+        </w:rPr>
+        <w:t>Number()</w:t>
+      </w:r>
+      <w:r>
+        <w:rPr>
+          <w:rFonts w:ascii="Times New Roman" w:eastAsia="Times New Roman" w:hAnsi="Times New Roman" w:cs="Times New Roman"/>
+          <w:kern w:val="0"/>
+          <w:szCs w:val="24"/>
+          <w:lang w:eastAsia="en-IN"/>
+          <w14:ligatures w14:val="none"/>
+        </w:rPr>
+        <w:t>.</w:t>
+      </w:r>
+    </w:p>
+    <w:p>
+      <w:pPr>
+        <w:numPr>
+          <w:ilvl w:val="0"/>
+          <w:numId w:val="2"/>
+        </w:numPr>
+        <w:spacing w:before="100" w:beforeAutospacing="1" w:after="100" w:afterAutospacing="1" w:line="240" w:lineRule="auto"/>
+        <w:rPr>
+          <w:rFonts w:ascii="Times New Roman" w:eastAsia="Times New Roman" w:hAnsi="Times New Roman" w:cs="Times New Roman"/>
+          <w:kern w:val="0"/>
+          <w:szCs w:val="24"/>
+          <w:lang w:eastAsia="en-IN"/>
+          <w14:ligatures w14:val="none"/>
+        </w:rPr>
+      </w:pPr>
+      <w:r>
+        <w:rPr>
+          <w:rFonts w:ascii="Times New Roman" w:eastAsia="Times New Roman" w:hAnsi="Times New Roman" w:cs="Times New Roman"/>
+          <w:kern w:val="0"/>
+          <w:szCs w:val="24"/>
+          <w:lang w:eastAsia="en-IN"/>
+          <w14:ligatures w14:val="none"/>
+        </w:rPr>
+        <w:t xml:space="preserve">Use </w:t>
+      </w:r>
+      <w:r>
+        <w:rPr>
+          <w:rFonts w:ascii="Courier New" w:eastAsia="Times New Roman" w:hAnsi="Courier New" w:cs="Courier New"/>
+          <w:kern w:val="0"/>
+          <w:sz w:val="20"/>
+          <w:szCs w:val="20"/>
+          <w:lang w:eastAsia="en-IN"/>
+          <w14:ligatures w14:val="none"/>
+        </w:rPr>
+        <w:t>if-else-if-else</w:t>
+      </w:r>
+      <w:r>
+        <w:rPr>
+          <w:rFonts w:ascii="Times New Roman" w:eastAsia="Times New Roman" w:hAnsi="Times New Roman" w:cs="Times New Roman"/>
+          <w:kern w:val="0"/>
+          <w:szCs w:val="24"/>
+          <w:lang w:eastAsia="en-IN"/>
+          <w14:ligatures w14:val="none"/>
+        </w:rPr>
+        <w:t xml:space="preserve"> statements to categorize:</w:t>
+      </w:r>
+    </w:p>
+    <w:p>
+      <w:pPr>
+        <w:numPr>
+          <w:ilvl w:val="1"/>
+          <w:numId w:val="2"/>
+        </w:numPr>
+        <w:spacing w:before="100" w:beforeAutospacing="1" w:after="100" w:afterAutospacing="1" w:line="240" w:lineRule="auto"/>
+        <w:rPr>
+          <w:rFonts w:ascii="Times New Roman" w:eastAsia="Times New Roman" w:hAnsi="Times New Roman" w:cs="Times New Roman"/>
+          <w:kern w:val="0"/>
+          <w:szCs w:val="24"/>
+          <w:lang w:eastAsia="en-IN"/>
+          <w14:ligatures w14:val="none"/>
+        </w:rPr>
+      </w:pPr>
+      <w:r>
+        <w:rPr>
+          <w:rFonts w:ascii="Times New Roman" w:eastAsia="Times New Roman" w:hAnsi="Times New Roman" w:cs="Times New Roman"/>
+          <w:kern w:val="0"/>
+          <w:szCs w:val="24"/>
+          <w:lang w:eastAsia="en-IN"/>
+          <w14:ligatures w14:val="none"/>
+        </w:rPr>
+        <w:t>90–100: Excellent</w:t>
+      </w:r>
+    </w:p>
+    <w:p>
+      <w:pPr>
+        <w:numPr>
+          <w:ilvl w:val="1"/>
+          <w:numId w:val="2"/>
+        </w:numPr>
+        <w:spacing w:before="100" w:beforeAutospacing="1" w:after="100" w:afterAutospacing="1" w:line="240" w:lineRule="auto"/>
+        <w:rPr>
+          <w:rFonts w:ascii="Times New Roman" w:eastAsia="Times New Roman" w:hAnsi="Times New Roman" w:cs="Times New Roman"/>
+          <w:kern w:val="0"/>
+          <w:szCs w:val="24"/>
+          <w:lang w:eastAsia="en-IN"/>
+          <w14:ligatures w14:val="none"/>
+        </w:rPr>
+      </w:pPr>
+      <w:r>
+        <w:rPr>
+          <w:rFonts w:ascii="Times New Roman" w:eastAsia="Times New Roman" w:hAnsi="Times New Roman" w:cs="Times New Roman"/>
+          <w:kern w:val="0"/>
+          <w:szCs w:val="24"/>
+          <w:lang w:eastAsia="en-IN"/>
+          <w14:ligatures w14:val="none"/>
+        </w:rPr>
+        <w:t>80–89: Very Good</w:t>
+      </w:r>
+    </w:p>
+    <w:p>
+      <w:pPr>
+        <w:numPr>
+          <w:ilvl w:val="1"/>
+          <w:numId w:val="2"/>
+        </w:numPr>
+        <w:spacing w:before="100" w:beforeAutospacing="1" w:after="100" w:afterAutospacing="1" w:line="240" w:lineRule="auto"/>
+        <w:rPr>
+          <w:rFonts w:ascii="Times New Roman" w:eastAsia="Times New Roman" w:hAnsi="Times New Roman" w:cs="Times New Roman"/>
+          <w:kern w:val="0"/>
+          <w:szCs w:val="24"/>
+          <w:lang w:eastAsia="en-IN"/>
+          <w14:ligatures w14:val="none"/>
+        </w:rPr>
+      </w:pPr>
+      <w:r>
+        <w:rPr>
+          <w:rFonts w:ascii="Times New Roman" w:eastAsia="Times New Roman" w:hAnsi="Times New Roman" w:cs="Times New Roman"/>
+          <w:kern w:val="0"/>
+          <w:szCs w:val="24"/>
+          <w:lang w:eastAsia="en-IN"/>
+          <w14:ligatures w14:val="none"/>
+        </w:rPr>
+        <w:t>70–79: Good</w:t>
+      </w:r>
+    </w:p>
+    <w:p>
+      <w:pPr>
+        <w:numPr>
+          <w:ilvl w:val="1"/>
+          <w:numId w:val="2"/>
+        </w:numPr>
+        <w:spacing w:before="100" w:beforeAutospacing="1" w:after="100" w:afterAutospacing="1" w:line="240" w:lineRule="auto"/>
+        <w:rPr>
+          <w:rFonts w:ascii="Times New Roman" w:eastAsia="Times New Roman" w:hAnsi="Times New Roman" w:cs="Times New Roman"/>
+          <w:kern w:val="0"/>
+          <w:szCs w:val="24"/>
+          <w:lang w:eastAsia="en-IN"/>
+          <w14:ligatures w14:val="none"/>
+        </w:rPr>
+      </w:pPr>
+      <w:r>
+        <w:rPr>
+          <w:rFonts w:ascii="Times New Roman" w:eastAsia="Times New Roman" w:hAnsi="Times New Roman" w:cs="Times New Roman"/>
+          <w:kern w:val="0"/>
+          <w:szCs w:val="24"/>
+          <w:lang w:eastAsia="en-IN"/>
+          <w14:ligatures w14:val="none"/>
+        </w:rPr>
+        <w:t>60–69: Pass</w:t>
+      </w:r>
+    </w:p>
+    <w:p>
+      <w:pPr>
+        <w:numPr>
+          <w:ilvl w:val="1"/>
+          <w:numId w:val="2"/>
+        </w:numPr>
+        <w:spacing w:before="100" w:beforeAutospacing="1" w:after="100" w:afterAutospacing="1" w:line="240" w:lineRule="auto"/>
+        <w:rPr>
+          <w:rFonts w:ascii="Times New Roman" w:eastAsia="Times New Roman" w:hAnsi="Times New Roman" w:cs="Times New Roman"/>
+          <w:kern w:val="0"/>
+          <w:szCs w:val="24"/>
+          <w:lang w:eastAsia="en-IN"/>
+          <w14:ligatures w14:val="none"/>
+        </w:rPr>
+      </w:pPr>
+      <w:r>
+        <w:rPr>
+          <w:rFonts w:ascii="Times New Roman" w:eastAsia="Times New Roman" w:hAnsi="Times New Roman" w:cs="Times New Roman"/>
+          <w:kern w:val="0"/>
+          <w:szCs w:val="24"/>
+          <w:lang w:eastAsia="en-IN"/>
+          <w14:ligatures w14:val="none"/>
+        </w:rPr>
+        <w:t>Below 60: Fail</w:t>
+      </w:r>
+    </w:p>
+    <w:p>
+      <w:pPr>
+        <w:numPr>
+          <w:ilvl w:val="0"/>
+          <w:numId w:val="2"/>
+        </w:numPr>
+        <w:spacing w:before="100" w:beforeAutospacing="1" w:after="100" w:afterAutospacing="1" w:line="240" w:lineRule="auto"/>
+        <w:rPr>
+          <w:rFonts w:ascii="Times New Roman" w:eastAsia="Times New Roman" w:hAnsi="Times New Roman" w:cs="Times New Roman"/>
+          <w:kern w:val="0"/>
+          <w:szCs w:val="24"/>
+          <w:lang w:eastAsia="en-IN"/>
+          <w14:ligatures w14:val="none"/>
+        </w:rPr>
+      </w:pPr>
+      <w:r>
+        <w:rPr>
+          <w:rFonts w:ascii="Times New Roman" w:eastAsia="Times New Roman" w:hAnsi="Times New Roman" w:cs="Times New Roman"/>
+          <w:kern w:val="0"/>
+          <w:szCs w:val="24"/>
+          <w:lang w:eastAsia="en-IN"/>
+          <w14:ligatures w14:val="none"/>
+        </w:rPr>
+        <w:t xml:space="preserve">Display result using both </w:t>
+      </w:r>
+      <w:r>
+        <w:rPr>
+          <w:rFonts w:ascii="Courier New" w:eastAsia="Times New Roman" w:hAnsi="Courier New" w:cs="Courier New"/>
+          <w:kern w:val="0"/>
+          <w:sz w:val="20"/>
+          <w:szCs w:val="20"/>
+          <w:lang w:eastAsia="en-IN"/>
+          <w14:ligatures w14:val="none"/>
+        </w:rPr>
+        <w:t>console.log()</w:t>
+      </w:r>
+      <w:r>
+        <w:rPr>
+          <w:rFonts w:ascii="Times New Roman" w:eastAsia="Times New Roman" w:hAnsi="Times New Roman" w:cs="Times New Roman"/>
+          <w:kern w:val="0"/>
+          <w:szCs w:val="24"/>
+          <w:lang w:eastAsia="en-IN"/>
+          <w14:ligatures w14:val="none"/>
+        </w:rPr>
+        <w:t xml:space="preserve"> and </w:t>
+      </w:r>
+      <w:r>
+        <w:rPr>
+          <w:rFonts w:ascii="Courier New" w:eastAsia="Times New Roman" w:hAnsi="Courier New" w:cs="Courier New"/>
+          <w:kern w:val="0"/>
+          <w:sz w:val="20"/>
+          <w:szCs w:val="20"/>
+          <w:lang w:eastAsia="en-IN"/>
+          <w14:ligatures w14:val="none"/>
+        </w:rPr>
+        <w:t>alert()</w:t>
+      </w:r>
+      <w:r>
+        <w:rPr>
+          <w:rFonts w:ascii="Times New Roman" w:eastAsia="Times New Roman" w:hAnsi="Times New Roman" w:cs="Times New Roman"/>
+          <w:kern w:val="0"/>
+          <w:szCs w:val="24"/>
+          <w:lang w:eastAsia="en-IN"/>
+          <w14:ligatures w14:val="none"/>
+        </w:rPr>
+        <w:t>.</w:t>
+      </w:r>
+    </w:p>
+    <w:p>
+      <w:pPr>
         <w:spacing w:line="312" w:lineRule="auto"/>
         <w:rPr>
           <w:b/>
@@ -129,51 +488,29 @@
       <w:pPr>
         <w:spacing w:line="312" w:lineRule="auto"/>
         <w:rPr>
+          <w:szCs w:val="24"/>
+          <w:u w:val="single"/>
+          <w:lang w:val="en-US"/>
+        </w:rPr>
+      </w:pPr>
+      <w:r>
+        <w:rPr>
           <w:b/>
           <w:sz w:val="28"/>
-          <w:lang w:val="en-US"/>
-        </w:rPr>
-      </w:pPr>
-    </w:p>
-    <w:p>
-      <w:pPr>
-        <w:spacing w:line="312" w:lineRule="auto"/>
+          <w:szCs w:val="24"/>
+          <w:u w:val="single"/>
+          <w:lang w:val="en-US"/>
+        </w:rPr>
+        <w:t>Psudocode</w:t>
+      </w:r>
+      <w:r>
         <w:rPr>
           <w:b/>
           <w:sz w:val="28"/>
-          <w:lang w:val="en-US"/>
-        </w:rPr>
-      </w:pPr>
-    </w:p>
-    <w:p>
-      <w:pPr>
-        <w:spacing w:line="312" w:lineRule="auto"/>
-        <w:rPr>
           <w:szCs w:val="24"/>
           <w:u w:val="single"/>
           <w:lang w:val="en-US"/>
         </w:rPr>
-      </w:pPr>
-      <w:proofErr w:type="spellStart"/>
-      <w:r>
-        <w:rPr>
-          <w:b/>
-          <w:sz w:val="28"/>
-          <w:szCs w:val="24"/>
-          <w:u w:val="single"/>
-          <w:lang w:val="en-US"/>
-        </w:rPr>
-        <w:t>Psudocode</w:t>
-      </w:r>
-      <w:proofErr w:type="spellEnd"/>
-      <w:r>
-        <w:rPr>
-          <w:b/>
-          <w:sz w:val="28"/>
-          <w:szCs w:val="24"/>
-          <w:u w:val="single"/>
-          <w:lang w:val="en-US"/>
-        </w:rPr>
         <w:br/>
       </w:r>
     </w:p>
@@ -182,55 +519,83 @@
         <w:tabs>
           <w:tab w:val="left" w:pos="1647"/>
         </w:tabs>
-        <w:spacing w:line="312" w:lineRule="auto"/>
-        <w:rPr>
-          <w:szCs w:val="24"/>
-          <w:lang w:val="en-US"/>
-        </w:rPr>
-      </w:pPr>
+        <w:spacing w:line="240" w:lineRule="auto"/>
+        <w:rPr>
+          <w:szCs w:val="24"/>
+          <w:lang w:val="en-US"/>
+        </w:rPr>
+      </w:pPr>
+      <w:r>
+        <w:rPr>
+          <w:szCs w:val="24"/>
+          <w:lang w:val="en-US"/>
+        </w:rPr>
+        <w:t>START</w:t>
+      </w:r>
     </w:p>
     <w:p>
       <w:pPr>
         <w:tabs>
           <w:tab w:val="left" w:pos="1647"/>
         </w:tabs>
-        <w:spacing w:line="312" w:lineRule="auto"/>
-        <w:rPr>
-          <w:szCs w:val="24"/>
-          <w:lang w:val="en-US"/>
-        </w:rPr>
-      </w:pPr>
+        <w:spacing w:line="240" w:lineRule="auto"/>
+        <w:rPr>
+          <w:szCs w:val="24"/>
+          <w:lang w:val="en-US"/>
+        </w:rPr>
+      </w:pPr>
+      <w:r>
+        <w:rPr>
+          <w:szCs w:val="24"/>
+          <w:lang w:val="en-US"/>
+        </w:rPr>
+        <w:t xml:space="preserve">  PROMPT user for score (0–100)</w:t>
+      </w:r>
     </w:p>
     <w:p>
       <w:pPr>
         <w:tabs>
           <w:tab w:val="left" w:pos="1647"/>
         </w:tabs>
-        <w:spacing w:line="312" w:lineRule="auto"/>
-        <w:rPr>
-          <w:szCs w:val="24"/>
-          <w:lang w:val="en-US"/>
-        </w:rPr>
-      </w:pPr>
+        <w:spacing w:line="240" w:lineRule="auto"/>
+        <w:rPr>
+          <w:szCs w:val="24"/>
+          <w:lang w:val="en-US"/>
+        </w:rPr>
+      </w:pPr>
+      <w:r>
+        <w:rPr>
+          <w:szCs w:val="24"/>
+          <w:lang w:val="en-US"/>
+        </w:rPr>
+        <w:t xml:space="preserve">  CONVERT to number</w:t>
+      </w:r>
     </w:p>
     <w:p>
       <w:pPr>
         <w:tabs>
           <w:tab w:val="left" w:pos="1647"/>
         </w:tabs>
-        <w:spacing w:line="312" w:lineRule="auto"/>
-        <w:rPr>
-          <w:szCs w:val="24"/>
-          <w:lang w:val="en-US"/>
-        </w:rPr>
-      </w:pPr>
+        <w:spacing w:line="240" w:lineRule="auto"/>
+        <w:rPr>
+          <w:szCs w:val="24"/>
+          <w:lang w:val="en-US"/>
+        </w:rPr>
+      </w:pPr>
+      <w:r>
+        <w:rPr>
+          <w:szCs w:val="24"/>
+          <w:lang w:val="en-US"/>
+        </w:rPr>
+        <w:t xml:space="preserve">  DISPLAY entered score in console</w:t>
+      </w:r>
     </w:p>
     <w:p>
       <w:pPr>
         <w:tabs>
           <w:tab w:val="left" w:pos="1647"/>
         </w:tabs>
-        <w:spacing w:line="312" w:lineRule="auto"/>
+        <w:spacing w:line="240" w:lineRule="auto"/>
         <w:rPr>
           <w:szCs w:val="24"/>
           <w:lang w:val="en-US"/>
@@ -242,36 +607,210 @@
         <w:tabs>
           <w:tab w:val="left" w:pos="1647"/>
         </w:tabs>
-        <w:spacing w:line="312" w:lineRule="auto"/>
-        <w:rPr>
-          <w:szCs w:val="24"/>
-          <w:lang w:val="en-US"/>
-        </w:rPr>
-      </w:pPr>
+        <w:spacing w:line="240" w:lineRule="auto"/>
+        <w:rPr>
+          <w:szCs w:val="24"/>
+          <w:lang w:val="en-US"/>
+        </w:rPr>
+      </w:pPr>
+      <w:r>
+        <w:rPr>
+          <w:szCs w:val="24"/>
+          <w:lang w:val="en-US"/>
+        </w:rPr>
+        <w:t xml:space="preserve">  IF score &gt;= 90 AND score &lt;= 100</w:t>
+      </w:r>
     </w:p>
     <w:p>
       <w:pPr>
         <w:tabs>
           <w:tab w:val="left" w:pos="1647"/>
         </w:tabs>
-        <w:spacing w:line="312" w:lineRule="auto"/>
-        <w:rPr>
-          <w:szCs w:val="24"/>
-          <w:lang w:val="en-US"/>
-        </w:rPr>
-      </w:pPr>
+        <w:spacing w:line="240" w:lineRule="auto"/>
+        <w:rPr>
+          <w:szCs w:val="24"/>
+          <w:lang w:val="en-US"/>
+        </w:rPr>
+      </w:pPr>
+      <w:r>
+        <w:rPr>
+          <w:szCs w:val="24"/>
+          <w:lang w:val="en-US"/>
+        </w:rPr>
+        <w:t xml:space="preserve">    DISPLAY "Excellent"</w:t>
+      </w:r>
     </w:p>
     <w:p>
       <w:pPr>
         <w:tabs>
           <w:tab w:val="left" w:pos="1647"/>
         </w:tabs>
-        <w:spacing w:line="312" w:lineRule="auto"/>
-        <w:rPr>
-          <w:szCs w:val="24"/>
-          <w:lang w:val="en-US"/>
-        </w:rPr>
-      </w:pPr>
+        <w:spacing w:line="240" w:lineRule="auto"/>
+        <w:rPr>
+          <w:szCs w:val="24"/>
+          <w:lang w:val="en-US"/>
+        </w:rPr>
+      </w:pPr>
+      <w:r>
+        <w:rPr>
+          <w:szCs w:val="24"/>
+          <w:lang w:val="en-US"/>
+        </w:rPr>
+        <w:t xml:space="preserve">  ELSE IF score &gt;= 80</w:t>
+      </w:r>
+    </w:p>
+    <w:p>
+      <w:pPr>
+        <w:tabs>
+          <w:tab w:val="left" w:pos="1647"/>
+        </w:tabs>
+        <w:spacing w:line="240" w:lineRule="auto"/>
+        <w:rPr>
+          <w:szCs w:val="24"/>
+          <w:lang w:val="en-US"/>
+        </w:rPr>
+      </w:pPr>
+      <w:r>
+        <w:rPr>
+          <w:szCs w:val="24"/>
+          <w:lang w:val="en-US"/>
+        </w:rPr>
+        <w:t xml:space="preserve">    DISPLAY "Very Good"</w:t>
+      </w:r>
+    </w:p>
+    <w:p>
+      <w:pPr>
+        <w:tabs>
+          <w:tab w:val="left" w:pos="1647"/>
+        </w:tabs>
+        <w:spacing w:line="240" w:lineRule="auto"/>
+        <w:rPr>
+          <w:szCs w:val="24"/>
+          <w:lang w:val="en-US"/>
+        </w:rPr>
+      </w:pPr>
+      <w:r>
+        <w:rPr>
+          <w:szCs w:val="24"/>
+          <w:lang w:val="en-US"/>
+        </w:rPr>
+        <w:t xml:space="preserve">  ELSE IF score &gt;= 70</w:t>
+      </w:r>
+    </w:p>
+    <w:p>
+      <w:pPr>
+        <w:tabs>
+          <w:tab w:val="left" w:pos="1647"/>
+        </w:tabs>
+        <w:spacing w:line="240" w:lineRule="auto"/>
+        <w:rPr>
+          <w:szCs w:val="24"/>
+          <w:lang w:val="en-US"/>
+        </w:rPr>
+      </w:pPr>
+      <w:r>
+        <w:rPr>
+          <w:szCs w:val="24"/>
+          <w:lang w:val="en-US"/>
+        </w:rPr>
+        <w:t xml:space="preserve">    DISPLAY "Good"</w:t>
+      </w:r>
+    </w:p>
+    <w:p>
+      <w:pPr>
+        <w:tabs>
+          <w:tab w:val="left" w:pos="1647"/>
+        </w:tabs>
+        <w:spacing w:line="240" w:lineRule="auto"/>
+        <w:rPr>
+          <w:szCs w:val="24"/>
+          <w:lang w:val="en-US"/>
+        </w:rPr>
+      </w:pPr>
+      <w:r>
+        <w:rPr>
+          <w:szCs w:val="24"/>
+          <w:lang w:val="en-US"/>
+        </w:rPr>
+        <w:t xml:space="preserve">  ELSE IF score &gt;= 60</w:t>
+      </w:r>
+    </w:p>
+    <w:p>
+      <w:pPr>
+        <w:tabs>
+          <w:tab w:val="left" w:pos="1647"/>
+        </w:tabs>
+        <w:spacing w:line="240" w:lineRule="auto"/>
+        <w:rPr>
+          <w:szCs w:val="24"/>
+          <w:lang w:val="en-US"/>
+        </w:rPr>
+      </w:pPr>
+      <w:r>
+        <w:rPr>
+          <w:szCs w:val="24"/>
+          <w:lang w:val="en-US"/>
+        </w:rPr>
+        <w:t xml:space="preserve">    DISPLAY "Pass"</w:t>
+      </w:r>
+    </w:p>
+    <w:p>
+      <w:pPr>
+        <w:tabs>
+          <w:tab w:val="left" w:pos="1647"/>
+        </w:tabs>
+        <w:spacing w:line="240" w:lineRule="auto"/>
+        <w:rPr>
+          <w:szCs w:val="24"/>
+          <w:lang w:val="en-US"/>
+        </w:rPr>
+      </w:pPr>
+      <w:r>
+        <w:rPr>
+          <w:szCs w:val="24"/>
+          <w:lang w:val="en-US"/>
+        </w:rPr>
+        <w:t xml:space="preserve">  ELSE</w:t>
+      </w:r>
+    </w:p>
+    <w:p>
+      <w:pPr>
+        <w:tabs>
+          <w:tab w:val="left" w:pos="1647"/>
+        </w:tabs>
+        <w:spacing w:line="240" w:lineRule="auto"/>
+        <w:rPr>
+          <w:szCs w:val="24"/>
+          <w:lang w:val="en-US"/>
+        </w:rPr>
+      </w:pPr>
+      <w:r>
+        <w:rPr>
+          <w:szCs w:val="24"/>
+          <w:lang w:val="en-US"/>
+        </w:rPr>
+        <w:lastRenderedPageBreak/>
+        <w:t xml:space="preserve">    DISPLAY "Fail"</w:t>
+      </w:r>
+    </w:p>
+    <w:p>
+      <w:pPr>
+        <w:tabs>
+          <w:tab w:val="left" w:pos="1647"/>
+        </w:tabs>
+        <w:spacing w:line="240" w:lineRule="auto"/>
+        <w:rPr>
+          <w:szCs w:val="24"/>
+          <w:lang w:val="en-US"/>
+        </w:rPr>
+      </w:pPr>
+      <w:r>
+        <w:rPr>
+          <w:szCs w:val="24"/>
+          <w:lang w:val="en-US"/>
+        </w:rPr>
+        <w:t>END</w:t>
+      </w:r>
     </w:p>
     <w:p>
       <w:pPr>
@@ -343,9 +882,8 @@
           <w:u w:val="single"/>
           <w:lang w:val="en-US"/>
         </w:rPr>
-        <w:t>Code(</w:t>
-      </w:r>
-      <w:proofErr w:type="spellStart"/>
+        <w:t>Code(javascript)</w:t>
+      </w:r>
       <w:r>
         <w:rPr>
           <w:b/>
@@ -354,9 +892,76 @@
           <w:u w:val="single"/>
           <w:lang w:val="en-US"/>
         </w:rPr>
-        <w:t>javascript</w:t>
-      </w:r>
-      <w:proofErr w:type="spellEnd"/>
+        <w:br/>
+      </w:r>
+      <w:r>
+        <w:rPr>
+          <w:b/>
+          <w:noProof/>
+          <w:sz w:val="28"/>
+          <w:szCs w:val="24"/>
+          <w:lang w:val="en-US"/>
+        </w:rPr>
+        <w:drawing>
+          <wp:inline distT="0" distB="0" distL="0" distR="0" wp14:anchorId="282142E6" wp14:editId="496BBFF8">
+            <wp:extent cx="6645910" cy="4497705"/>
+            <wp:effectExtent l="0" t="0" r="2540" b="0"/>
+            <wp:docPr id="1671897968" name="Picture 1"/>
+            <wp:cNvGraphicFramePr>
+              <a:graphicFrameLocks xmlns:a="http://schemas.openxmlformats.org/drawingml/2006/main" noChangeAspect="1"/>
+            </wp:cNvGraphicFramePr>
+            <a:graphic xmlns:a="http://schemas.openxmlformats.org/drawingml/2006/main">
+              <a:graphicData uri="http://schemas.openxmlformats.org/drawingml/2006/picture">
+                <pic:pic xmlns:pic="http://schemas.openxmlformats.org/drawingml/2006/picture">
+                  <pic:nvPicPr>
+                    <pic:cNvPr id="1671897968" name=""/>
+                    <pic:cNvPicPr/>
+                  </pic:nvPicPr>
+                  <pic:blipFill>
+                    <a:blip r:embed="rId7"/>
+                    <a:stretch>
+                      <a:fillRect/>
+                    </a:stretch>
+                  </pic:blipFill>
+                  <pic:spPr>
+                    <a:xfrm>
+                      <a:off x="0" y="0"/>
+                      <a:ext cx="6645910" cy="4497705"/>
+                    </a:xfrm>
+                    <a:prstGeom prst="rect">
+                      <a:avLst/>
+                    </a:prstGeom>
+                  </pic:spPr>
+                </pic:pic>
+              </a:graphicData>
+            </a:graphic>
+          </wp:inline>
+        </w:drawing>
+      </w:r>
+    </w:p>
+    <w:p>
+      <w:pPr>
+        <w:tabs>
+          <w:tab w:val="left" w:pos="1647"/>
+        </w:tabs>
+        <w:spacing w:line="312" w:lineRule="auto"/>
+        <w:rPr>
+          <w:szCs w:val="24"/>
+          <w:lang w:val="en-US"/>
+        </w:rPr>
+      </w:pPr>
+    </w:p>
+    <w:p>
+      <w:pPr>
+        <w:tabs>
+          <w:tab w:val="left" w:pos="1647"/>
+        </w:tabs>
+        <w:spacing w:line="312" w:lineRule="auto"/>
+        <w:rPr>
+          <w:szCs w:val="24"/>
+          <w:lang w:val="en-US"/>
+        </w:rPr>
+      </w:pPr>
       <w:r>
         <w:rPr>
           <w:b/>
@@ -365,7 +970,67 @@
           <w:u w:val="single"/>
           <w:lang w:val="en-US"/>
         </w:rPr>
-        <w:t>)</w:t>
+        <w:t>Output (test case 1)</w:t>
+      </w:r>
+    </w:p>
+    <w:p>
+      <w:pPr>
+        <w:tabs>
+          <w:tab w:val="left" w:pos="1647"/>
+        </w:tabs>
+        <w:spacing w:line="312" w:lineRule="auto"/>
+        <w:rPr>
+          <w:szCs w:val="24"/>
+          <w:lang w:val="en-US"/>
+        </w:rPr>
+      </w:pPr>
+      <w:r>
+        <w:rPr>
+          <w:szCs w:val="24"/>
+          <w:lang w:val="en-US"/>
+        </w:rPr>
+        <w:drawing>
+          <wp:inline distT="0" distB="0" distL="0" distR="0" wp14:anchorId="24D9BDF9" wp14:editId="5059AEF5">
+            <wp:extent cx="4763165" cy="581106"/>
+            <wp:effectExtent l="0" t="0" r="0" b="9525"/>
+            <wp:docPr id="2038461174" name="Picture 1"/>
+            <wp:cNvGraphicFramePr>
+              <a:graphicFrameLocks xmlns:a="http://schemas.openxmlformats.org/drawingml/2006/main" noChangeAspect="1"/>
+            </wp:cNvGraphicFramePr>
+            <a:graphic xmlns:a="http://schemas.openxmlformats.org/drawingml/2006/main">
+              <a:graphicData uri="http://schemas.openxmlformats.org/drawingml/2006/picture">
+                <pic:pic xmlns:pic="http://schemas.openxmlformats.org/drawingml/2006/picture">
+                  <pic:nvPicPr>
+                    <pic:cNvPr id="2038461174" name=""/>
+                    <pic:cNvPicPr/>
+                  </pic:nvPicPr>
+                  <pic:blipFill>
+                    <a:blip r:embed="rId8"/>
+                    <a:stretch>
+                      <a:fillRect/>
+                    </a:stretch>
+                  </pic:blipFill>
+                  <pic:spPr>
+                    <a:xfrm>
+                      <a:off x="0" y="0"/>
+                      <a:ext cx="4763165" cy="581106"/>
+                    </a:xfrm>
+                    <a:prstGeom prst="rect">
+                      <a:avLst/>
+                    </a:prstGeom>
+                  </pic:spPr>
+                </pic:pic>
+              </a:graphicData>
+            </a:graphic>
+          </wp:inline>
+        </w:drawing>
+      </w:r>
+      <w:r>
+        <w:rPr>
+          <w:szCs w:val="24"/>
+          <w:lang w:val="en-US"/>
+        </w:rPr>
+        <w:br/>
       </w:r>
       <w:r>
         <w:rPr>
@@ -375,72 +1040,293 @@
           <w:u w:val="single"/>
           <w:lang w:val="en-US"/>
         </w:rPr>
+        <w:t>Output (test case 2)</w:t>
+      </w:r>
+    </w:p>
+    <w:p>
+      <w:pPr>
+        <w:tabs>
+          <w:tab w:val="left" w:pos="1647"/>
+        </w:tabs>
+        <w:spacing w:line="312" w:lineRule="auto"/>
+        <w:rPr>
+          <w:szCs w:val="24"/>
+          <w:lang w:val="en-US"/>
+        </w:rPr>
+      </w:pPr>
+      <w:r>
+        <w:rPr>
+          <w:szCs w:val="24"/>
+          <w:lang w:val="en-US"/>
+        </w:rPr>
+        <w:lastRenderedPageBreak/>
+        <w:drawing>
+          <wp:inline distT="0" distB="0" distL="0" distR="0" wp14:anchorId="25873820" wp14:editId="4F80FC90">
+            <wp:extent cx="4686954" cy="590632"/>
+            <wp:effectExtent l="0" t="0" r="0" b="0"/>
+            <wp:docPr id="1267957600" name="Picture 1"/>
+            <wp:cNvGraphicFramePr>
+              <a:graphicFrameLocks xmlns:a="http://schemas.openxmlformats.org/drawingml/2006/main" noChangeAspect="1"/>
+            </wp:cNvGraphicFramePr>
+            <a:graphic xmlns:a="http://schemas.openxmlformats.org/drawingml/2006/main">
+              <a:graphicData uri="http://schemas.openxmlformats.org/drawingml/2006/picture">
+                <pic:pic xmlns:pic="http://schemas.openxmlformats.org/drawingml/2006/picture">
+                  <pic:nvPicPr>
+                    <pic:cNvPr id="1267957600" name=""/>
+                    <pic:cNvPicPr/>
+                  </pic:nvPicPr>
+                  <pic:blipFill>
+                    <a:blip r:embed="rId9"/>
+                    <a:stretch>
+                      <a:fillRect/>
+                    </a:stretch>
+                  </pic:blipFill>
+                  <pic:spPr>
+                    <a:xfrm>
+                      <a:off x="0" y="0"/>
+                      <a:ext cx="4686954" cy="590632"/>
+                    </a:xfrm>
+                    <a:prstGeom prst="rect">
+                      <a:avLst/>
+                    </a:prstGeom>
+                  </pic:spPr>
+                </pic:pic>
+              </a:graphicData>
+            </a:graphic>
+          </wp:inline>
+        </w:drawing>
+      </w:r>
+      <w:r>
+        <w:rPr>
+          <w:szCs w:val="24"/>
+          <w:lang w:val="en-US"/>
+        </w:rPr>
         <w:br/>
       </w:r>
-    </w:p>
-    <w:p>
-      <w:pPr>
-        <w:tabs>
-          <w:tab w:val="left" w:pos="1647"/>
-        </w:tabs>
-        <w:spacing w:line="312" w:lineRule="auto"/>
-        <w:rPr>
-          <w:szCs w:val="24"/>
-          <w:lang w:val="en-US"/>
-        </w:rPr>
-      </w:pPr>
       <w:r>
         <w:rPr>
           <w:b/>
           <w:sz w:val="28"/>
           <w:szCs w:val="24"/>
-          <w:lang w:val="en-US"/>
-        </w:rPr>
-        <w:lastRenderedPageBreak/>
-        <w:br/>
-      </w:r>
+          <w:u w:val="single"/>
+          <w:lang w:val="en-US"/>
+        </w:rPr>
+        <w:t>Output (test case 3)</w:t>
+      </w:r>
+    </w:p>
+    <w:p>
+      <w:pPr>
+        <w:tabs>
+          <w:tab w:val="left" w:pos="1647"/>
+        </w:tabs>
+        <w:spacing w:line="312" w:lineRule="auto"/>
+        <w:rPr>
+          <w:szCs w:val="24"/>
+          <w:lang w:val="en-US"/>
+        </w:rPr>
+      </w:pPr>
+      <w:r>
+        <w:rPr>
+          <w:szCs w:val="24"/>
+          <w:lang w:val="en-US"/>
+        </w:rPr>
+        <w:drawing>
+          <wp:inline distT="0" distB="0" distL="0" distR="0" wp14:anchorId="4AD41B2D" wp14:editId="46235DD2">
+            <wp:extent cx="4772691" cy="562053"/>
+            <wp:effectExtent l="0" t="0" r="8890" b="9525"/>
+            <wp:docPr id="220204316" name="Picture 1"/>
+            <wp:cNvGraphicFramePr>
+              <a:graphicFrameLocks xmlns:a="http://schemas.openxmlformats.org/drawingml/2006/main" noChangeAspect="1"/>
+            </wp:cNvGraphicFramePr>
+            <a:graphic xmlns:a="http://schemas.openxmlformats.org/drawingml/2006/main">
+              <a:graphicData uri="http://schemas.openxmlformats.org/drawingml/2006/picture">
+                <pic:pic xmlns:pic="http://schemas.openxmlformats.org/drawingml/2006/picture">
+                  <pic:nvPicPr>
+                    <pic:cNvPr id="220204316" name=""/>
+                    <pic:cNvPicPr/>
+                  </pic:nvPicPr>
+                  <pic:blipFill>
+                    <a:blip r:embed="rId10"/>
+                    <a:stretch>
+                      <a:fillRect/>
+                    </a:stretch>
+                  </pic:blipFill>
+                  <pic:spPr>
+                    <a:xfrm>
+                      <a:off x="0" y="0"/>
+                      <a:ext cx="4772691" cy="562053"/>
+                    </a:xfrm>
+                    <a:prstGeom prst="rect">
+                      <a:avLst/>
+                    </a:prstGeom>
+                  </pic:spPr>
+                </pic:pic>
+              </a:graphicData>
+            </a:graphic>
+          </wp:inline>
+        </w:drawing>
+      </w:r>
+    </w:p>
+    <w:p>
+      <w:pPr>
+        <w:tabs>
+          <w:tab w:val="left" w:pos="1647"/>
+        </w:tabs>
+        <w:spacing w:line="312" w:lineRule="auto"/>
+        <w:rPr>
+          <w:szCs w:val="24"/>
+          <w:lang w:val="en-US"/>
+        </w:rPr>
+      </w:pPr>
+    </w:p>
+    <w:p>
+      <w:pPr>
+        <w:pStyle w:val="NormalWeb"/>
+        <w:rPr>
+          <w:rFonts w:eastAsia="Times New Roman"/>
+          <w:kern w:val="0"/>
+          <w:lang w:eastAsia="en-IN"/>
+          <w14:ligatures w14:val="none"/>
+        </w:rPr>
+      </w:pPr>
       <w:r>
         <w:rPr>
           <w:b/>
           <w:sz w:val="28"/>
-          <w:szCs w:val="24"/>
-          <w:lang w:val="en-US"/>
-        </w:rPr>
-        <w:br/>
-      </w:r>
-    </w:p>
-    <w:p>
-      <w:pPr>
-        <w:tabs>
-          <w:tab w:val="left" w:pos="1647"/>
-        </w:tabs>
-        <w:spacing w:line="312" w:lineRule="auto"/>
-        <w:rPr>
-          <w:szCs w:val="24"/>
-          <w:lang w:val="en-US"/>
-        </w:rPr>
-      </w:pPr>
-    </w:p>
-    <w:p>
-      <w:pPr>
-        <w:tabs>
-          <w:tab w:val="left" w:pos="1647"/>
-        </w:tabs>
-        <w:spacing w:line="312" w:lineRule="auto"/>
-        <w:rPr>
-          <w:szCs w:val="24"/>
-          <w:lang w:val="en-US"/>
-        </w:rPr>
-      </w:pPr>
+          <w:u w:val="single"/>
+          <w:lang w:val="en-US"/>
+        </w:rPr>
+        <w:t>Observations</w:t>
+      </w:r>
       <w:r>
         <w:rPr>
           <w:b/>
           <w:sz w:val="28"/>
-          <w:szCs w:val="24"/>
-          <w:u w:val="single"/>
-          <w:lang w:val="en-US"/>
-        </w:rPr>
-        <w:t>Output (test case 1)</w:t>
+          <w:lang w:val="en-US"/>
+        </w:rPr>
+        <w:br/>
+      </w:r>
+      <w:r>
+        <w:rPr>
+          <w:rFonts w:eastAsia="Times New Roman" w:hAnsi="Symbol"/>
+          <w:kern w:val="0"/>
+          <w:lang w:eastAsia="en-IN"/>
+          <w14:ligatures w14:val="none"/>
+        </w:rPr>
+        <w:t></w:t>
+      </w:r>
+      <w:r>
+        <w:rPr>
+          <w:rFonts w:eastAsia="Times New Roman"/>
+          <w:kern w:val="0"/>
+          <w:lang w:eastAsia="en-IN"/>
+          <w14:ligatures w14:val="none"/>
+        </w:rPr>
+        <w:t xml:space="preserve">  The program cleanly handles </w:t>
+      </w:r>
+      <w:r>
+        <w:rPr>
+          <w:rFonts w:eastAsia="Times New Roman"/>
+          <w:b/>
+          <w:bCs/>
+          <w:kern w:val="0"/>
+          <w:lang w:eastAsia="en-IN"/>
+          <w14:ligatures w14:val="none"/>
+        </w:rPr>
+        <w:t>score ranges</w:t>
+      </w:r>
+      <w:r>
+        <w:rPr>
+          <w:rFonts w:eastAsia="Times New Roman"/>
+          <w:kern w:val="0"/>
+          <w:lang w:eastAsia="en-IN"/>
+          <w14:ligatures w14:val="none"/>
+        </w:rPr>
+        <w:t xml:space="preserve"> using </w:t>
+      </w:r>
+      <w:r>
+        <w:rPr>
+          <w:rFonts w:ascii="Courier New" w:eastAsia="Times New Roman" w:hAnsi="Courier New" w:cs="Courier New"/>
+          <w:kern w:val="0"/>
+          <w:sz w:val="20"/>
+          <w:szCs w:val="20"/>
+          <w:lang w:eastAsia="en-IN"/>
+          <w14:ligatures w14:val="none"/>
+        </w:rPr>
+        <w:t>if-else-if-else</w:t>
+      </w:r>
+      <w:r>
+        <w:rPr>
+          <w:rFonts w:eastAsia="Times New Roman"/>
+          <w:kern w:val="0"/>
+          <w:lang w:eastAsia="en-IN"/>
+          <w14:ligatures w14:val="none"/>
+        </w:rPr>
+        <w:t>.</w:t>
+      </w:r>
+    </w:p>
+    <w:p>
+      <w:pPr>
+        <w:spacing w:before="100" w:beforeAutospacing="1" w:after="100" w:afterAutospacing="1" w:line="240" w:lineRule="auto"/>
+        <w:rPr>
+          <w:rFonts w:ascii="Times New Roman" w:eastAsia="Times New Roman" w:hAnsi="Times New Roman" w:cs="Times New Roman"/>
+          <w:kern w:val="0"/>
+          <w:szCs w:val="24"/>
+          <w:lang w:eastAsia="en-IN"/>
+          <w14:ligatures w14:val="none"/>
+        </w:rPr>
+      </w:pPr>
+      <w:r>
+        <w:rPr>
+          <w:rFonts w:ascii="Times New Roman" w:eastAsia="Times New Roman" w:hAnsi="Symbol" w:cs="Times New Roman"/>
+          <w:kern w:val="0"/>
+          <w:szCs w:val="24"/>
+          <w:lang w:eastAsia="en-IN"/>
+          <w14:ligatures w14:val="none"/>
+        </w:rPr>
+        <w:t></w:t>
+      </w:r>
+      <w:r>
+        <w:rPr>
+          <w:rFonts w:ascii="Times New Roman" w:eastAsia="Times New Roman" w:hAnsi="Times New Roman" w:cs="Times New Roman"/>
+          <w:kern w:val="0"/>
+          <w:szCs w:val="24"/>
+          <w:lang w:eastAsia="en-IN"/>
+          <w14:ligatures w14:val="none"/>
+        </w:rPr>
+        <w:t xml:space="preserve">  Each range has a unique remark and all outputs are shown in both alert and console.</w:t>
+      </w:r>
+    </w:p>
+    <w:p>
+      <w:pPr>
+        <w:spacing w:before="100" w:beforeAutospacing="1" w:after="100" w:afterAutospacing="1" w:line="240" w:lineRule="auto"/>
+        <w:rPr>
+          <w:rFonts w:ascii="Times New Roman" w:eastAsia="Times New Roman" w:hAnsi="Times New Roman" w:cs="Times New Roman"/>
+          <w:kern w:val="0"/>
+          <w:szCs w:val="24"/>
+          <w:lang w:eastAsia="en-IN"/>
+          <w14:ligatures w14:val="none"/>
+        </w:rPr>
+      </w:pPr>
+      <w:r>
+        <w:rPr>
+          <w:rFonts w:ascii="Times New Roman" w:eastAsia="Times New Roman" w:hAnsi="Symbol" w:cs="Times New Roman"/>
+          <w:kern w:val="0"/>
+          <w:szCs w:val="24"/>
+          <w:lang w:eastAsia="en-IN"/>
+          <w14:ligatures w14:val="none"/>
+        </w:rPr>
+        <w:t></w:t>
+      </w:r>
+      <w:r>
+        <w:rPr>
+          <w:rFonts w:ascii="Times New Roman" w:eastAsia="Times New Roman" w:hAnsi="Times New Roman" w:cs="Times New Roman"/>
+          <w:kern w:val="0"/>
+          <w:szCs w:val="24"/>
+          <w:lang w:eastAsia="en-IN"/>
+          <w14:ligatures w14:val="none"/>
+        </w:rPr>
+        <w:t xml:space="preserve">  Invalid input (e.g., score &gt; 100 or &lt; 0) is handled gracefully.</w:t>
       </w:r>
     </w:p>
     <w:p>
@@ -449,185 +1335,10 @@
           <w:tab w:val="left" w:pos="1647"/>
         </w:tabs>
         <w:spacing w:line="312" w:lineRule="auto"/>
-        <w:rPr>
-          <w:szCs w:val="24"/>
-          <w:lang w:val="en-US"/>
-        </w:rPr>
-      </w:pPr>
-    </w:p>
-    <w:p>
-      <w:pPr>
-        <w:tabs>
-          <w:tab w:val="left" w:pos="1647"/>
-        </w:tabs>
-        <w:spacing w:line="312" w:lineRule="auto"/>
-        <w:rPr>
-          <w:szCs w:val="24"/>
-          <w:lang w:val="en-US"/>
-        </w:rPr>
-      </w:pPr>
-      <w:r>
-        <w:rPr>
-          <w:szCs w:val="24"/>
-          <w:lang w:val="en-US"/>
-        </w:rPr>
-        <w:br/>
-      </w:r>
-      <w:r>
-        <w:rPr>
-          <w:b/>
-          <w:sz w:val="28"/>
-          <w:szCs w:val="24"/>
-          <w:u w:val="single"/>
-          <w:lang w:val="en-US"/>
-        </w:rPr>
-        <w:t xml:space="preserve">Output (test case </w:t>
-      </w:r>
-      <w:r>
-        <w:rPr>
-          <w:b/>
-          <w:sz w:val="28"/>
-          <w:szCs w:val="24"/>
-          <w:u w:val="single"/>
-          <w:lang w:val="en-US"/>
-        </w:rPr>
-        <w:t>2</w:t>
-      </w:r>
-      <w:r>
-        <w:rPr>
-          <w:b/>
-          <w:sz w:val="28"/>
-          <w:szCs w:val="24"/>
-          <w:u w:val="single"/>
-          <w:lang w:val="en-US"/>
-        </w:rPr>
-        <w:t>)</w:t>
-      </w:r>
-    </w:p>
-    <w:p>
-      <w:pPr>
-        <w:tabs>
-          <w:tab w:val="left" w:pos="1647"/>
-        </w:tabs>
-        <w:spacing w:line="312" w:lineRule="auto"/>
-        <w:rPr>
-          <w:szCs w:val="24"/>
-          <w:lang w:val="en-US"/>
-        </w:rPr>
-      </w:pPr>
-      <w:r>
-        <w:rPr>
-          <w:szCs w:val="24"/>
-          <w:lang w:val="en-US"/>
-        </w:rPr>
-        <w:br/>
-      </w:r>
-      <w:r>
-        <w:rPr>
-          <w:szCs w:val="24"/>
-          <w:lang w:val="en-US"/>
-        </w:rPr>
-        <w:br/>
-      </w:r>
-      <w:r>
-        <w:rPr>
-          <w:b/>
-          <w:sz w:val="28"/>
-          <w:szCs w:val="24"/>
-          <w:u w:val="single"/>
-          <w:lang w:val="en-US"/>
-        </w:rPr>
-        <w:t xml:space="preserve">Output (test case </w:t>
-      </w:r>
-      <w:r>
-        <w:rPr>
-          <w:b/>
-          <w:sz w:val="28"/>
-          <w:szCs w:val="24"/>
-          <w:u w:val="single"/>
-          <w:lang w:val="en-US"/>
-        </w:rPr>
-        <w:t>3</w:t>
-      </w:r>
-      <w:r>
-        <w:rPr>
-          <w:b/>
-          <w:sz w:val="28"/>
-          <w:szCs w:val="24"/>
-          <w:u w:val="single"/>
-          <w:lang w:val="en-US"/>
-        </w:rPr>
-        <w:t>)</w:t>
-      </w:r>
-    </w:p>
-    <w:p>
-      <w:pPr>
-        <w:tabs>
-          <w:tab w:val="left" w:pos="1647"/>
-        </w:tabs>
-        <w:spacing w:line="312" w:lineRule="auto"/>
-        <w:rPr>
-          <w:szCs w:val="24"/>
-          <w:lang w:val="en-US"/>
-        </w:rPr>
-      </w:pPr>
-      <w:r>
-        <w:rPr>
-          <w:szCs w:val="24"/>
-          <w:lang w:val="en-US"/>
-        </w:rPr>
-        <w:br/>
-      </w:r>
-      <w:r>
-        <w:rPr>
-          <w:szCs w:val="24"/>
-          <w:lang w:val="en-US"/>
-        </w:rPr>
-        <w:br/>
-      </w:r>
-    </w:p>
-    <w:p>
-      <w:pPr>
-        <w:tabs>
-          <w:tab w:val="left" w:pos="1647"/>
-        </w:tabs>
-        <w:spacing w:line="312" w:lineRule="auto"/>
-        <w:rPr>
-          <w:szCs w:val="24"/>
-          <w:lang w:val="en-US"/>
-        </w:rPr>
-      </w:pPr>
-    </w:p>
-    <w:p>
-      <w:pPr>
-        <w:tabs>
-          <w:tab w:val="left" w:pos="1647"/>
-        </w:tabs>
-        <w:spacing w:line="312" w:lineRule="auto"/>
-      </w:pPr>
-      <w:r>
-        <w:rPr>
-          <w:b/>
-          <w:sz w:val="28"/>
-          <w:szCs w:val="24"/>
-          <w:u w:val="single"/>
-          <w:lang w:val="en-US"/>
-        </w:rPr>
-        <w:t>Observations</w:t>
-      </w:r>
-      <w:r>
-        <w:rPr>
-          <w:b/>
-          <w:sz w:val="28"/>
-          <w:szCs w:val="24"/>
-          <w:lang w:val="en-US"/>
-        </w:rPr>
-        <w:br/>
-      </w:r>
-    </w:p>
-    <w:p/>
+      </w:pPr>
+    </w:p>
     <w:sectPr>
-      <w:footerReference w:type="default" r:id="rId7"/>
+      <w:footerReference w:type="default" r:id="rId11"/>
       <w:pgSz w:w="11906" w:h="16838"/>
       <w:pgMar w:top="720" w:right="720" w:bottom="720" w:left="720" w:header="708" w:footer="708" w:gutter="0"/>
       <w:pgBorders w:offsetFrom="page">
@@ -911,8 +1622,128 @@
       </w:rPr>
     </w:lvl>
   </w:abstractNum>
+  <w:abstractNum w:abstractNumId="1" w15:restartNumberingAfterBreak="0">
+    <w:nsid w:val="269C7621"/>
+    <w:multiLevelType w:val="multilevel"/>
+    <w:tmpl w:val="4EE4DF9C"/>
+    <w:lvl w:ilvl="0">
+      <w:start w:val="1"/>
+      <w:numFmt w:val="decimal"/>
+      <w:lvlText w:val="%1."/>
+      <w:lvlJc w:val="left"/>
+      <w:pPr>
+        <w:tabs>
+          <w:tab w:val="num" w:pos="720"/>
+        </w:tabs>
+        <w:ind w:left="720" w:hanging="360"/>
+      </w:pPr>
+    </w:lvl>
+    <w:lvl w:ilvl="1">
+      <w:start w:val="1"/>
+      <w:numFmt w:val="bullet"/>
+      <w:lvlText w:val="o"/>
+      <w:lvlJc w:val="left"/>
+      <w:pPr>
+        <w:tabs>
+          <w:tab w:val="num" w:pos="1440"/>
+        </w:tabs>
+        <w:ind w:left="1440" w:hanging="360"/>
+      </w:pPr>
+      <w:rPr>
+        <w:rFonts w:ascii="Courier New" w:hAnsi="Courier New" w:hint="default"/>
+        <w:sz w:val="20"/>
+      </w:rPr>
+    </w:lvl>
+    <w:lvl w:ilvl="2" w:tentative="1">
+      <w:start w:val="1"/>
+      <w:numFmt w:val="decimal"/>
+      <w:lvlText w:val="%3."/>
+      <w:lvlJc w:val="left"/>
+      <w:pPr>
+        <w:tabs>
+          <w:tab w:val="num" w:pos="2160"/>
+        </w:tabs>
+        <w:ind w:left="2160" w:hanging="360"/>
+      </w:pPr>
+    </w:lvl>
+    <w:lvl w:ilvl="3" w:tentative="1">
+      <w:start w:val="1"/>
+      <w:numFmt w:val="decimal"/>
+      <w:lvlText w:val="%4."/>
+      <w:lvlJc w:val="left"/>
+      <w:pPr>
+        <w:tabs>
+          <w:tab w:val="num" w:pos="2880"/>
+        </w:tabs>
+        <w:ind w:left="2880" w:hanging="360"/>
+      </w:pPr>
+    </w:lvl>
+    <w:lvl w:ilvl="4" w:tentative="1">
+      <w:start w:val="1"/>
+      <w:numFmt w:val="decimal"/>
+      <w:lvlText w:val="%5."/>
+      <w:lvlJc w:val="left"/>
+      <w:pPr>
+        <w:tabs>
+          <w:tab w:val="num" w:pos="3600"/>
+        </w:tabs>
+        <w:ind w:left="3600" w:hanging="360"/>
+      </w:pPr>
+    </w:lvl>
+    <w:lvl w:ilvl="5" w:tentative="1">
+      <w:start w:val="1"/>
+      <w:numFmt w:val="decimal"/>
+      <w:lvlText w:val="%6."/>
+      <w:lvlJc w:val="left"/>
+      <w:pPr>
+        <w:tabs>
+          <w:tab w:val="num" w:pos="4320"/>
+        </w:tabs>
+        <w:ind w:left="4320" w:hanging="360"/>
+      </w:pPr>
+    </w:lvl>
+    <w:lvl w:ilvl="6" w:tentative="1">
+      <w:start w:val="1"/>
+      <w:numFmt w:val="decimal"/>
+      <w:lvlText w:val="%7."/>
+      <w:lvlJc w:val="left"/>
+      <w:pPr>
+        <w:tabs>
+          <w:tab w:val="num" w:pos="5040"/>
+        </w:tabs>
+        <w:ind w:left="5040" w:hanging="360"/>
+      </w:pPr>
+    </w:lvl>
+    <w:lvl w:ilvl="7" w:tentative="1">
+      <w:start w:val="1"/>
+      <w:numFmt w:val="decimal"/>
+      <w:lvlText w:val="%8."/>
+      <w:lvlJc w:val="left"/>
+      <w:pPr>
+        <w:tabs>
+          <w:tab w:val="num" w:pos="5760"/>
+        </w:tabs>
+        <w:ind w:left="5760" w:hanging="360"/>
+      </w:pPr>
+    </w:lvl>
+    <w:lvl w:ilvl="8" w:tentative="1">
+      <w:start w:val="1"/>
+      <w:numFmt w:val="decimal"/>
+      <w:lvlText w:val="%9."/>
+      <w:lvlJc w:val="left"/>
+      <w:pPr>
+        <w:tabs>
+          <w:tab w:val="num" w:pos="6480"/>
+        </w:tabs>
+        <w:ind w:left="6480" w:hanging="360"/>
+      </w:pPr>
+    </w:lvl>
+  </w:abstractNum>
   <w:num w:numId="1" w16cid:durableId="2121946019">
     <w:abstractNumId w:val="0"/>
+  </w:num>
+  <w:num w:numId="2" w16cid:durableId="2114324047">
+    <w:abstractNumId w:val="1"/>
   </w:num>
 </w:numbering>
 </file>
@@ -1521,7 +2352,6 @@
   <w:style w:type="character" w:default="1" w:styleId="DefaultParagraphFont">
     <w:name w:val="Default Paragraph Font"/>
     <w:uiPriority w:val="1"/>
-    <w:semiHidden/>
     <w:unhideWhenUsed/>
   </w:style>
   <w:style w:type="table" w:default="1" w:styleId="TableNormal">

</xml_diff>